<commit_message>
cena da biblioteca terminada
</commit_message>
<xml_diff>
--- a/base explicativa do jogo/Passo a Passo do Jogo (Final Verdadeiro) .docx
+++ b/base explicativa do jogo/Passo a Passo do Jogo (Final Verdadeiro) .docx
@@ -71,25 +71,59 @@
           <w:b/>
           <w:sz w:val="24"/>
         </w:rPr>
-        <w:t>3º Entra no quarto onde se encontra a personagem Larissa</w:t>
-      </w:r>
-    </w:p>
-    <w:p>
-      <w:pPr>
-        <w:jc w:val="both"/>
-        <w:rPr>
-          <w:rFonts w:ascii="Arial" w:hAnsi="Arial" w:cs="Arial"/>
-          <w:b/>
-          <w:sz w:val="24"/>
-        </w:rPr>
-      </w:pPr>
-      <w:r>
-        <w:rPr>
-          <w:rFonts w:ascii="Arial" w:hAnsi="Arial" w:cs="Arial"/>
-          <w:b/>
-          <w:sz w:val="24"/>
-        </w:rPr>
-        <w:t>4º Após a conversa com a personagem haverá a 1ª escolha, escolha a seguinte: (2) Fique ai e não saia até nós voltarmos</w:t>
+        <w:t>3º</w:t>
+      </w:r>
+      <w:r>
+        <w:rPr>
+          <w:rFonts w:ascii="Arial" w:hAnsi="Arial" w:cs="Arial"/>
+          <w:b/>
+          <w:sz w:val="24"/>
+        </w:rPr>
+        <w:t xml:space="preserve"> Passe para a varanda entrando pela porta no fim do corredor, em seguida entre na janela a direita para iniciar o primeiro evento</w:t>
+      </w:r>
+      <w:r>
+        <w:rPr>
+          <w:rFonts w:ascii="Arial" w:hAnsi="Arial" w:cs="Arial"/>
+          <w:b/>
+          <w:sz w:val="24"/>
+        </w:rPr>
+        <w:t xml:space="preserve"> </w:t>
+      </w:r>
+    </w:p>
+    <w:p>
+      <w:pPr>
+        <w:jc w:val="both"/>
+        <w:rPr>
+          <w:rFonts w:ascii="Arial" w:hAnsi="Arial" w:cs="Arial"/>
+          <w:b/>
+          <w:sz w:val="24"/>
+        </w:rPr>
+      </w:pPr>
+      <w:r>
+        <w:rPr>
+          <w:rFonts w:ascii="Arial" w:hAnsi="Arial" w:cs="Arial"/>
+          <w:b/>
+          <w:sz w:val="24"/>
+        </w:rPr>
+        <w:t xml:space="preserve">4º Após a conversa com a personagem haverá a 1ª escolha, escolha a seguinte: (2) Fique </w:t>
+      </w:r>
+      <w:proofErr w:type="gramStart"/>
+      <w:r>
+        <w:rPr>
+          <w:rFonts w:ascii="Arial" w:hAnsi="Arial" w:cs="Arial"/>
+          <w:b/>
+          <w:sz w:val="24"/>
+        </w:rPr>
+        <w:t>ai</w:t>
+      </w:r>
+      <w:proofErr w:type="gramEnd"/>
+      <w:r>
+        <w:rPr>
+          <w:rFonts w:ascii="Arial" w:hAnsi="Arial" w:cs="Arial"/>
+          <w:b/>
+          <w:sz w:val="24"/>
+        </w:rPr>
+        <w:t xml:space="preserve"> e não saia até nós voltarmos</w:t>
       </w:r>
     </w:p>
     <w:p>
@@ -161,252 +195,260 @@
           <w:b/>
           <w:sz w:val="24"/>
         </w:rPr>
-        <w:t>8º Momento da 2ª escolha, escolha a seguinte: (2) A cara, eu acredito que exista sim, aliás, você não está sentindo esse frio não?</w:t>
-      </w:r>
-    </w:p>
-    <w:p>
-      <w:pPr>
-        <w:jc w:val="both"/>
-        <w:rPr>
-          <w:rFonts w:ascii="Arial" w:hAnsi="Arial" w:cs="Arial"/>
-          <w:b/>
-          <w:sz w:val="24"/>
-        </w:rPr>
-      </w:pPr>
-      <w:r>
-        <w:rPr>
-          <w:rFonts w:ascii="Arial" w:hAnsi="Arial" w:cs="Arial"/>
-          <w:b/>
-          <w:sz w:val="24"/>
-        </w:rPr>
-        <w:t>9º Após a escolha a fantasma surgirá e falará para eles irem embora</w:t>
-      </w:r>
-    </w:p>
-    <w:p>
-      <w:pPr>
-        <w:jc w:val="both"/>
-        <w:rPr>
-          <w:rFonts w:ascii="Arial" w:hAnsi="Arial" w:cs="Arial"/>
-          <w:b/>
-          <w:sz w:val="24"/>
-        </w:rPr>
-      </w:pPr>
-      <w:r>
-        <w:rPr>
-          <w:rFonts w:ascii="Arial" w:hAnsi="Arial" w:cs="Arial"/>
-          <w:b/>
-          <w:sz w:val="24"/>
-        </w:rPr>
-        <w:t>10º Início da primeira perseguição, para fugir da fantasma atravesse 3 cenários seguidos ou se esconda no armário da cozinha que se encontra no 1º andar</w:t>
-      </w:r>
-    </w:p>
-    <w:p>
-      <w:pPr>
-        <w:jc w:val="both"/>
-        <w:rPr>
-          <w:rFonts w:ascii="Arial" w:hAnsi="Arial" w:cs="Arial"/>
-          <w:b/>
-          <w:sz w:val="24"/>
-        </w:rPr>
-      </w:pPr>
-      <w:r>
-        <w:rPr>
-          <w:rFonts w:ascii="Arial" w:hAnsi="Arial" w:cs="Arial"/>
-          <w:b/>
-          <w:sz w:val="24"/>
-        </w:rPr>
-        <w:t>11º Após parar a perseguição o jogador encontrará o personagem Ilan no hall central do primeiro andar</w:t>
-      </w:r>
-    </w:p>
-    <w:p>
-      <w:pPr>
-        <w:jc w:val="both"/>
-        <w:rPr>
-          <w:rFonts w:ascii="Arial" w:hAnsi="Arial" w:cs="Arial"/>
-          <w:b/>
-          <w:sz w:val="24"/>
-        </w:rPr>
-      </w:pPr>
-      <w:r>
-        <w:rPr>
-          <w:rFonts w:ascii="Arial" w:hAnsi="Arial" w:cs="Arial"/>
-          <w:b/>
-          <w:sz w:val="24"/>
-        </w:rPr>
-        <w:t>12º Vá para o quarto</w:t>
-      </w:r>
-    </w:p>
-    <w:p>
-      <w:pPr>
-        <w:jc w:val="both"/>
-        <w:rPr>
-          <w:rFonts w:ascii="Arial" w:hAnsi="Arial" w:cs="Arial"/>
-          <w:b/>
-          <w:sz w:val="24"/>
-        </w:rPr>
-      </w:pPr>
-      <w:r>
-        <w:rPr>
-          <w:rFonts w:ascii="Arial" w:hAnsi="Arial" w:cs="Arial"/>
-          <w:b/>
-          <w:sz w:val="24"/>
-        </w:rPr>
-        <w:t>13º Após uma longa conversa com a Larissa sobre fantasmas haverá o momento da 3ª escolha, escolha a seguinte: (2) Continue ai escondida, irei atrás do Ilan.</w:t>
-      </w:r>
-    </w:p>
-    <w:p>
-      <w:pPr>
-        <w:jc w:val="both"/>
-        <w:rPr>
-          <w:rFonts w:ascii="Arial" w:hAnsi="Arial" w:cs="Arial"/>
-          <w:b/>
-          <w:sz w:val="24"/>
-        </w:rPr>
-      </w:pPr>
-      <w:r>
-        <w:rPr>
-          <w:rFonts w:ascii="Arial" w:hAnsi="Arial" w:cs="Arial"/>
-          <w:b/>
-          <w:sz w:val="24"/>
-        </w:rPr>
-        <w:t>14º Após essa escolha ela te dará uma chave para abrir a porta da sala de jantar no 1ºandar e lá estará o primeiro puzzle para abrir um cofre e ter a chave do 2º andar para outro quarto</w:t>
-      </w:r>
-    </w:p>
-    <w:p>
-      <w:pPr>
-        <w:jc w:val="both"/>
-        <w:rPr>
-          <w:rFonts w:ascii="Arial" w:hAnsi="Arial" w:cs="Arial"/>
-          <w:b/>
-          <w:sz w:val="24"/>
-        </w:rPr>
-      </w:pPr>
-      <w:r>
-        <w:rPr>
-          <w:rFonts w:ascii="Arial" w:hAnsi="Arial" w:cs="Arial"/>
-          <w:b/>
-          <w:sz w:val="24"/>
-        </w:rPr>
-        <w:t xml:space="preserve">15º O puzzle funcionará da seguinte forma: o jogador deverá acessar a biblioteca e explorar os livros disponíveis nela, um desses livros (que será um outro item interativo) terá uma capa com 2 imagens, uma informando que f(x)=2x e outra que x={1,2,3,4}, dada essas informações haverá uma imagem no painel do cofre perguntando: “f(x)={ , , , ,}?” e o jogador terá que digitar os resultados da função f(x) tal que </w:t>
-      </w:r>
-      <w:r>
-        <w:rPr>
-          <w:rFonts w:ascii="Arial" w:hAnsi="Arial" w:cs="Arial"/>
-          <w:b/>
-          <w:sz w:val="24"/>
-        </w:rPr>
-        <w:t>f: |R</w:t>
-      </w:r>
-      <w:r>
-        <w:rPr>
-          <w:rFonts w:ascii="Arial" w:hAnsi="Arial" w:cs="Arial"/>
-          <w:b/>
-          <w:sz w:val="24"/>
-        </w:rPr>
-        <w:sym w:font="Wingdings" w:char="F0E0"/>
-      </w:r>
-      <w:r>
-        <w:rPr>
-          <w:rFonts w:ascii="Arial" w:hAnsi="Arial" w:cs="Arial"/>
-          <w:b/>
-          <w:sz w:val="24"/>
-        </w:rPr>
-        <w:t>|R e f(x)={2,4,6,8} sendo esses o resultado do puzzle para abrir o cofre (um tipo de senha)</w:t>
-      </w:r>
-    </w:p>
-    <w:p>
-      <w:pPr>
-        <w:jc w:val="both"/>
-        <w:rPr>
-          <w:rFonts w:ascii="Arial" w:hAnsi="Arial" w:cs="Arial"/>
-          <w:b/>
-          <w:sz w:val="24"/>
-        </w:rPr>
-      </w:pPr>
-      <w:r>
-        <w:rPr>
-          <w:rFonts w:ascii="Arial" w:hAnsi="Arial" w:cs="Arial"/>
-          <w:b/>
-          <w:sz w:val="24"/>
-        </w:rPr>
-        <w:t xml:space="preserve">16º Abrindo o cofre haverá a chave do </w:t>
-      </w:r>
-      <w:r>
-        <w:rPr>
-          <w:rFonts w:ascii="Arial" w:hAnsi="Arial" w:cs="Arial"/>
-          <w:b/>
-          <w:sz w:val="24"/>
-        </w:rPr>
-        <w:t>escritório</w:t>
-      </w:r>
-      <w:r>
-        <w:rPr>
-          <w:rFonts w:ascii="Arial" w:hAnsi="Arial" w:cs="Arial"/>
-          <w:b/>
-          <w:sz w:val="24"/>
-        </w:rPr>
-        <w:t xml:space="preserve"> e logo em seguida a fantasma aparecerá, forçando o jogador a se esconder</w:t>
-      </w:r>
-      <w:r>
-        <w:rPr>
-          <w:rFonts w:ascii="Arial" w:hAnsi="Arial" w:cs="Arial"/>
-          <w:b/>
-          <w:sz w:val="24"/>
-        </w:rPr>
-        <w:t>.</w:t>
-      </w:r>
-    </w:p>
-    <w:p>
-      <w:pPr>
-        <w:jc w:val="both"/>
-        <w:rPr>
-          <w:rFonts w:ascii="Arial" w:hAnsi="Arial" w:cs="Arial"/>
-          <w:b/>
-          <w:sz w:val="24"/>
-        </w:rPr>
-      </w:pPr>
-      <w:r>
-        <w:rPr>
-          <w:rFonts w:ascii="Arial" w:hAnsi="Arial" w:cs="Arial"/>
-          <w:b/>
-          <w:sz w:val="24"/>
-        </w:rPr>
-        <w:t xml:space="preserve">17º Após fugir do fantasma o personagem encontrará o Ilan no </w:t>
-      </w:r>
-      <w:r>
-        <w:rPr>
-          <w:rFonts w:ascii="Arial" w:hAnsi="Arial" w:cs="Arial"/>
-          <w:b/>
-          <w:sz w:val="24"/>
-        </w:rPr>
-        <w:t>primeiro</w:t>
-      </w:r>
-      <w:r>
-        <w:rPr>
-          <w:rFonts w:ascii="Arial" w:hAnsi="Arial" w:cs="Arial"/>
-          <w:b/>
-          <w:sz w:val="24"/>
-        </w:rPr>
-        <w:t xml:space="preserve"> andar próximo a</w:t>
-      </w:r>
-      <w:r>
-        <w:rPr>
-          <w:rFonts w:ascii="Arial" w:hAnsi="Arial" w:cs="Arial"/>
-          <w:b/>
-          <w:sz w:val="24"/>
-        </w:rPr>
-        <w:t xml:space="preserve"> porta da biblioteca</w:t>
-      </w:r>
-      <w:r>
-        <w:rPr>
-          <w:rFonts w:ascii="Arial" w:hAnsi="Arial" w:cs="Arial"/>
-          <w:b/>
-          <w:sz w:val="24"/>
-        </w:rPr>
-        <w:t xml:space="preserve"> e iniciará uma conversa</w:t>
+        <w:t>8º Momento da 2ª escolha, escolha a seguinte</w:t>
       </w:r>
       <w:bookmarkStart w:id="0" w:name="_GoBack"/>
       <w:bookmarkEnd w:id="0"/>
+      <w:r>
+        <w:rPr>
+          <w:rFonts w:ascii="Arial" w:hAnsi="Arial" w:cs="Arial"/>
+          <w:b/>
+          <w:sz w:val="24"/>
+        </w:rPr>
+        <w:t>: (2) A cara, eu acredito que exista sim, aliás, você não está sentindo esse frio não?</w:t>
+      </w:r>
+    </w:p>
+    <w:p>
+      <w:pPr>
+        <w:jc w:val="both"/>
+        <w:rPr>
+          <w:rFonts w:ascii="Arial" w:hAnsi="Arial" w:cs="Arial"/>
+          <w:b/>
+          <w:sz w:val="24"/>
+        </w:rPr>
+      </w:pPr>
+      <w:r>
+        <w:rPr>
+          <w:rFonts w:ascii="Arial" w:hAnsi="Arial" w:cs="Arial"/>
+          <w:b/>
+          <w:sz w:val="24"/>
+        </w:rPr>
+        <w:t>9º Após a escolha a fantasma surgirá e falará para eles irem embora</w:t>
+      </w:r>
+    </w:p>
+    <w:p>
+      <w:pPr>
+        <w:jc w:val="both"/>
+        <w:rPr>
+          <w:rFonts w:ascii="Arial" w:hAnsi="Arial" w:cs="Arial"/>
+          <w:b/>
+          <w:sz w:val="24"/>
+        </w:rPr>
+      </w:pPr>
+      <w:r>
+        <w:rPr>
+          <w:rFonts w:ascii="Arial" w:hAnsi="Arial" w:cs="Arial"/>
+          <w:b/>
+          <w:sz w:val="24"/>
+        </w:rPr>
+        <w:t>10º Início da primeira perseguição, para fugir da fantasma atravesse 3 cenários seguidos ou se esconda no armário da cozinha que se encontra no 1º andar</w:t>
+      </w:r>
+    </w:p>
+    <w:p>
+      <w:pPr>
+        <w:jc w:val="both"/>
+        <w:rPr>
+          <w:rFonts w:ascii="Arial" w:hAnsi="Arial" w:cs="Arial"/>
+          <w:b/>
+          <w:sz w:val="24"/>
+        </w:rPr>
+      </w:pPr>
+      <w:r>
+        <w:rPr>
+          <w:rFonts w:ascii="Arial" w:hAnsi="Arial" w:cs="Arial"/>
+          <w:b/>
+          <w:sz w:val="24"/>
+        </w:rPr>
+        <w:t>11º Após parar a perseguição o jogador encontrará o personagem Ilan no hall central do primeiro andar</w:t>
+      </w:r>
+    </w:p>
+    <w:p>
+      <w:pPr>
+        <w:jc w:val="both"/>
+        <w:rPr>
+          <w:rFonts w:ascii="Arial" w:hAnsi="Arial" w:cs="Arial"/>
+          <w:b/>
+          <w:sz w:val="24"/>
+        </w:rPr>
+      </w:pPr>
+      <w:r>
+        <w:rPr>
+          <w:rFonts w:ascii="Arial" w:hAnsi="Arial" w:cs="Arial"/>
+          <w:b/>
+          <w:sz w:val="24"/>
+        </w:rPr>
+        <w:t>12º Vá para o quarto</w:t>
+      </w:r>
+    </w:p>
+    <w:p>
+      <w:pPr>
+        <w:jc w:val="both"/>
+        <w:rPr>
+          <w:rFonts w:ascii="Arial" w:hAnsi="Arial" w:cs="Arial"/>
+          <w:b/>
+          <w:sz w:val="24"/>
+        </w:rPr>
+      </w:pPr>
+      <w:r>
+        <w:rPr>
+          <w:rFonts w:ascii="Arial" w:hAnsi="Arial" w:cs="Arial"/>
+          <w:b/>
+          <w:sz w:val="24"/>
+        </w:rPr>
+        <w:t>13º Após uma longa conversa com a Larissa sobre fantasmas haverá o momento da 3ª escolha, escolha a seguinte: (2) Continue ai escondida, irei atrás do Ilan.</w:t>
+      </w:r>
+    </w:p>
+    <w:p>
+      <w:pPr>
+        <w:jc w:val="both"/>
+        <w:rPr>
+          <w:rFonts w:ascii="Arial" w:hAnsi="Arial" w:cs="Arial"/>
+          <w:b/>
+          <w:sz w:val="24"/>
+        </w:rPr>
+      </w:pPr>
+      <w:r>
+        <w:rPr>
+          <w:rFonts w:ascii="Arial" w:hAnsi="Arial" w:cs="Arial"/>
+          <w:b/>
+          <w:sz w:val="24"/>
+        </w:rPr>
+        <w:t>14º Após essa escolha ela te dará uma chave para abrir a porta da sala de jantar no 1ºandar e lá estará o primeiro puzzle para abrir um cofre e ter a chave do 2º andar para outro quarto</w:t>
+      </w:r>
+    </w:p>
+    <w:p>
+      <w:pPr>
+        <w:jc w:val="both"/>
+        <w:rPr>
+          <w:rFonts w:ascii="Arial" w:hAnsi="Arial" w:cs="Arial"/>
+          <w:b/>
+          <w:sz w:val="24"/>
+        </w:rPr>
+      </w:pPr>
+      <w:r>
+        <w:rPr>
+          <w:rFonts w:ascii="Arial" w:hAnsi="Arial" w:cs="Arial"/>
+          <w:b/>
+          <w:sz w:val="24"/>
+        </w:rPr>
+        <w:t xml:space="preserve">15º O puzzle funcionará da seguinte forma: o jogador deverá acessar a biblioteca e explorar os livros disponíveis nela, um desses livros (que será um outro item interativo) terá uma capa com 2 imagens, uma informando que f(x)=2x e outra que x={1,2,3,4}, dada essas informações haverá uma imagem no painel do cofre perguntando: “f(x)={ , , , ,}?” e o jogador terá que digitar os resultados da função f(x) tal que </w:t>
+      </w:r>
+      <w:r>
+        <w:rPr>
+          <w:rFonts w:ascii="Arial" w:hAnsi="Arial" w:cs="Arial"/>
+          <w:b/>
+          <w:sz w:val="24"/>
+        </w:rPr>
+        <w:t>f: |R</w:t>
+      </w:r>
+      <w:r>
+        <w:rPr>
+          <w:rFonts w:ascii="Arial" w:hAnsi="Arial" w:cs="Arial"/>
+          <w:b/>
+          <w:sz w:val="24"/>
+        </w:rPr>
+        <w:sym w:font="Wingdings" w:char="F0E0"/>
+      </w:r>
+      <w:r>
+        <w:rPr>
+          <w:rFonts w:ascii="Arial" w:hAnsi="Arial" w:cs="Arial"/>
+          <w:b/>
+          <w:sz w:val="24"/>
+        </w:rPr>
+        <w:t>|R e f(x)={2,4,6,8} sendo esses o resultado do puzzle para abrir o cofre (um tipo de senha)</w:t>
+      </w:r>
+    </w:p>
+    <w:p>
+      <w:pPr>
+        <w:jc w:val="both"/>
+        <w:rPr>
+          <w:rFonts w:ascii="Arial" w:hAnsi="Arial" w:cs="Arial"/>
+          <w:b/>
+          <w:sz w:val="24"/>
+        </w:rPr>
+      </w:pPr>
+      <w:r>
+        <w:rPr>
+          <w:rFonts w:ascii="Arial" w:hAnsi="Arial" w:cs="Arial"/>
+          <w:b/>
+          <w:sz w:val="24"/>
+        </w:rPr>
+        <w:t xml:space="preserve">16º Abrindo o cofre haverá a chave do </w:t>
+      </w:r>
+      <w:r>
+        <w:rPr>
+          <w:rFonts w:ascii="Arial" w:hAnsi="Arial" w:cs="Arial"/>
+          <w:b/>
+          <w:sz w:val="24"/>
+        </w:rPr>
+        <w:t>escritório</w:t>
+      </w:r>
+      <w:r>
+        <w:rPr>
+          <w:rFonts w:ascii="Arial" w:hAnsi="Arial" w:cs="Arial"/>
+          <w:b/>
+          <w:sz w:val="24"/>
+        </w:rPr>
+        <w:t xml:space="preserve"> e logo em seguida a fantasma aparecerá, forçando o jogador a se esconder</w:t>
+      </w:r>
+      <w:r>
+        <w:rPr>
+          <w:rFonts w:ascii="Arial" w:hAnsi="Arial" w:cs="Arial"/>
+          <w:b/>
+          <w:sz w:val="24"/>
+        </w:rPr>
+        <w:t>.</w:t>
+      </w:r>
+    </w:p>
+    <w:p>
+      <w:pPr>
+        <w:jc w:val="both"/>
+        <w:rPr>
+          <w:rFonts w:ascii="Arial" w:hAnsi="Arial" w:cs="Arial"/>
+          <w:b/>
+          <w:sz w:val="24"/>
+        </w:rPr>
+      </w:pPr>
+      <w:r>
+        <w:rPr>
+          <w:rFonts w:ascii="Arial" w:hAnsi="Arial" w:cs="Arial"/>
+          <w:b/>
+          <w:sz w:val="24"/>
+        </w:rPr>
+        <w:t xml:space="preserve">17º Após fugir do fantasma o personagem encontrará o Ilan no </w:t>
+      </w:r>
+      <w:r>
+        <w:rPr>
+          <w:rFonts w:ascii="Arial" w:hAnsi="Arial" w:cs="Arial"/>
+          <w:b/>
+          <w:sz w:val="24"/>
+        </w:rPr>
+        <w:t>primeiro</w:t>
+      </w:r>
+      <w:r>
+        <w:rPr>
+          <w:rFonts w:ascii="Arial" w:hAnsi="Arial" w:cs="Arial"/>
+          <w:b/>
+          <w:sz w:val="24"/>
+        </w:rPr>
+        <w:t xml:space="preserve"> andar próximo a</w:t>
+      </w:r>
+      <w:r>
+        <w:rPr>
+          <w:rFonts w:ascii="Arial" w:hAnsi="Arial" w:cs="Arial"/>
+          <w:b/>
+          <w:sz w:val="24"/>
+        </w:rPr>
+        <w:t xml:space="preserve"> porta da biblioteca</w:t>
+      </w:r>
+      <w:r>
+        <w:rPr>
+          <w:rFonts w:ascii="Arial" w:hAnsi="Arial" w:cs="Arial"/>
+          <w:b/>
+          <w:sz w:val="24"/>
+        </w:rPr>
+        <w:t xml:space="preserve"> e iniciará uma conversa</w:t>
+      </w:r>
     </w:p>
     <w:p>
       <w:pPr>
@@ -953,6 +995,7 @@
     <w:lsdException w:name="HTML Sample" w:semiHidden="1" w:unhideWhenUsed="1"/>
     <w:lsdException w:name="HTML Typewriter" w:semiHidden="1" w:unhideWhenUsed="1"/>
     <w:lsdException w:name="HTML Variable" w:semiHidden="1" w:unhideWhenUsed="1"/>
+    <w:lsdException w:name="Normal Table" w:semiHidden="1" w:unhideWhenUsed="1"/>
     <w:lsdException w:name="annotation subject" w:semiHidden="1" w:unhideWhenUsed="1"/>
     <w:lsdException w:name="No List" w:semiHidden="1" w:unhideWhenUsed="1"/>
     <w:lsdException w:name="Outline List 1" w:semiHidden="1" w:unhideWhenUsed="1"/>
@@ -995,8 +1038,11 @@
     <w:lsdException w:name="Table Contemporary" w:semiHidden="1" w:unhideWhenUsed="1"/>
     <w:lsdException w:name="Table Elegant" w:semiHidden="1" w:unhideWhenUsed="1"/>
     <w:lsdException w:name="Table Professional" w:semiHidden="1" w:unhideWhenUsed="1"/>
+    <w:lsdException w:name="Table Subtle 1" w:semiHidden="1" w:unhideWhenUsed="1"/>
     <w:lsdException w:name="Table Subtle 2" w:semiHidden="1" w:unhideWhenUsed="1"/>
     <w:lsdException w:name="Table Web 1" w:semiHidden="1" w:unhideWhenUsed="1"/>
+    <w:lsdException w:name="Table Web 2" w:semiHidden="1" w:unhideWhenUsed="1"/>
+    <w:lsdException w:name="Table Web 3" w:semiHidden="1" w:unhideWhenUsed="1"/>
     <w:lsdException w:name="Balloon Text" w:semiHidden="1" w:unhideWhenUsed="1"/>
     <w:lsdException w:name="Table Grid" w:uiPriority="39"/>
     <w:lsdException w:name="Table Theme" w:semiHidden="1" w:unhideWhenUsed="1"/>

</xml_diff>